<commit_message>
Add the Repeat Mode Setting of sop
</commit_message>
<xml_diff>
--- a/sop/Roaming of automated testing.docx
+++ b/sop/Roaming of automated testing.docx
@@ -713,6 +713,24 @@
                 <w:szCs w:val="24"/>
               </w:rPr>
             </w:pPr>
+            <w:r>
+              <w:rPr>
+                <w:rFonts w:ascii="Times New Roman" w:eastAsia="新細明體" w:hAnsi="Times New Roman" w:cs="Times New Roman"/>
+                <w:bCs/>
+                <w:kern w:val="0"/>
+                <w:szCs w:val="24"/>
+              </w:rPr>
+              <w:t>V1.</w:t>
+            </w:r>
+            <w:r>
+              <w:rPr>
+                <w:rFonts w:ascii="Times New Roman" w:eastAsia="新細明體" w:hAnsi="Times New Roman" w:cs="Times New Roman" w:hint="eastAsia"/>
+                <w:bCs/>
+                <w:kern w:val="0"/>
+                <w:szCs w:val="24"/>
+              </w:rPr>
+              <w:t>1</w:t>
+            </w:r>
           </w:p>
         </w:tc>
         <w:tc>
@@ -732,10 +750,47 @@
               <w:jc w:val="center"/>
               <w:rPr>
                 <w:rFonts w:ascii="Times New Roman" w:eastAsia="新細明體" w:hAnsi="Times New Roman" w:cs="Times New Roman"/>
+                <w:bCs/>
                 <w:kern w:val="0"/>
                 <w:szCs w:val="24"/>
               </w:rPr>
             </w:pPr>
+            <w:r>
+              <w:rPr>
+                <w:rFonts w:ascii="Times New Roman" w:eastAsia="新細明體" w:hAnsi="Times New Roman" w:cs="Times New Roman" w:hint="eastAsia"/>
+                <w:bCs/>
+                <w:kern w:val="0"/>
+                <w:szCs w:val="24"/>
+              </w:rPr>
+              <w:t>21</w:t>
+            </w:r>
+            <w:r>
+              <w:rPr>
+                <w:rFonts w:ascii="Times New Roman" w:eastAsia="新細明體" w:hAnsi="Times New Roman" w:cs="Times New Roman"/>
+                <w:bCs/>
+                <w:kern w:val="0"/>
+                <w:szCs w:val="24"/>
+              </w:rPr>
+              <w:t>-</w:t>
+            </w:r>
+            <w:r>
+              <w:rPr>
+                <w:rFonts w:ascii="Times New Roman" w:eastAsia="新細明體" w:hAnsi="Times New Roman" w:cs="Times New Roman" w:hint="eastAsia"/>
+                <w:bCs/>
+                <w:kern w:val="0"/>
+                <w:szCs w:val="24"/>
+              </w:rPr>
+              <w:t>Sep</w:t>
+            </w:r>
+            <w:r>
+              <w:rPr>
+                <w:rFonts w:ascii="Times New Roman" w:eastAsia="新細明體" w:hAnsi="Times New Roman" w:cs="Times New Roman"/>
+                <w:bCs/>
+                <w:kern w:val="0"/>
+                <w:szCs w:val="24"/>
+              </w:rPr>
+              <w:t>-2019</w:t>
+            </w:r>
           </w:p>
         </w:tc>
         <w:tc>
@@ -759,6 +814,14 @@
                 <w:szCs w:val="24"/>
               </w:rPr>
             </w:pPr>
+            <w:r>
+              <w:rPr>
+                <w:rFonts w:ascii="Times New Roman" w:eastAsia="新細明體" w:hAnsi="Times New Roman" w:cs="Times New Roman" w:hint="eastAsia"/>
+                <w:kern w:val="0"/>
+                <w:szCs w:val="24"/>
+              </w:rPr>
+              <w:t>ZL Chen</w:t>
+            </w:r>
           </w:p>
         </w:tc>
         <w:tc>
@@ -781,6 +844,48 @@
                 <w:szCs w:val="24"/>
               </w:rPr>
             </w:pPr>
+            <w:r>
+              <w:rPr>
+                <w:rFonts w:ascii="Times New Roman" w:eastAsia="新細明體" w:hAnsi="Times New Roman" w:cs="Times New Roman" w:hint="eastAsia"/>
+                <w:kern w:val="0"/>
+                <w:szCs w:val="24"/>
+              </w:rPr>
+              <w:t xml:space="preserve">Add the </w:t>
+            </w:r>
+            <w:r>
+              <w:rPr>
+                <w:rFonts w:ascii="Times New Roman" w:eastAsia="新細明體" w:hAnsi="Times New Roman" w:cs="Times New Roman"/>
+                <w:kern w:val="0"/>
+                <w:szCs w:val="24"/>
+              </w:rPr>
+              <w:t>“</w:t>
+            </w:r>
+            <w:r>
+              <w:rPr>
+                <w:rFonts w:ascii="Times New Roman" w:eastAsia="新細明體" w:hAnsi="Times New Roman" w:cs="Times New Roman" w:hint="eastAsia"/>
+                <w:kern w:val="0"/>
+                <w:szCs w:val="24"/>
+              </w:rPr>
+              <w:t>Repeat Mode Setting.pdf</w:t>
+            </w:r>
+            <w:r>
+              <w:rPr>
+                <w:rFonts w:ascii="Times New Roman" w:eastAsia="新細明體" w:hAnsi="Times New Roman" w:cs="Times New Roman"/>
+                <w:kern w:val="0"/>
+                <w:szCs w:val="24"/>
+              </w:rPr>
+              <w:t>”</w:t>
+            </w:r>
+            <w:r>
+              <w:rPr>
+                <w:rFonts w:ascii="Times New Roman" w:eastAsia="新細明體" w:hAnsi="Times New Roman" w:cs="Times New Roman" w:hint="eastAsia"/>
+                <w:kern w:val="0"/>
+                <w:szCs w:val="24"/>
+              </w:rPr>
+              <w:t>.</w:t>
+            </w:r>
+            <w:bookmarkStart w:id="3" w:name="_GoBack"/>
+            <w:bookmarkEnd w:id="3"/>
           </w:p>
         </w:tc>
       </w:tr>
@@ -836,7 +941,7 @@
         </w:numPr>
         <w:ind w:leftChars="0"/>
         <w:rPr>
-          <w:rFonts w:ascii="Times New Roman" w:hAnsi="Times New Roman" w:cs="Times New Roman" w:hint="eastAsia"/>
+          <w:rFonts w:ascii="Times New Roman" w:hAnsi="Times New Roman" w:cs="Times New Roman"/>
         </w:rPr>
       </w:pPr>
       <w:r>
@@ -861,7 +966,7 @@
         </w:numPr>
         <w:ind w:leftChars="0"/>
         <w:rPr>
-          <w:rFonts w:ascii="Times New Roman" w:hAnsi="Times New Roman" w:cs="Times New Roman" w:hint="eastAsia"/>
+          <w:rFonts w:ascii="Times New Roman" w:hAnsi="Times New Roman" w:cs="Times New Roman"/>
         </w:rPr>
       </w:pPr>
       <w:r>
@@ -902,7 +1007,7 @@
         <w:pStyle w:val="a4"/>
         <w:ind w:leftChars="0" w:left="960"/>
         <w:rPr>
-          <w:rFonts w:ascii="Times New Roman" w:hAnsi="Times New Roman" w:cs="Times New Roman" w:hint="eastAsia"/>
+          <w:rFonts w:ascii="Times New Roman" w:hAnsi="Times New Roman" w:cs="Times New Roman"/>
         </w:rPr>
       </w:pPr>
       <w:r>
@@ -925,8 +1030,6 @@
         </w:rPr>
         <w:t>User Account Control Setting</w:t>
       </w:r>
-      <w:bookmarkStart w:id="3" w:name="_GoBack"/>
-      <w:bookmarkEnd w:id="3"/>
       <w:r>
         <w:rPr>
           <w:rFonts w:ascii="Times New Roman" w:hAnsi="Times New Roman" w:cs="Times New Roman"/>
@@ -1184,7 +1287,7 @@
         <w:pStyle w:val="a4"/>
         <w:ind w:leftChars="0" w:left="960"/>
         <w:rPr>
-          <w:rFonts w:ascii="Times New Roman" w:hAnsi="Times New Roman" w:cs="Times New Roman"/>
+          <w:rFonts w:ascii="Times New Roman" w:hAnsi="Times New Roman" w:cs="Times New Roman" w:hint="eastAsia"/>
         </w:rPr>
       </w:pPr>
       <w:r>
@@ -1216,20 +1319,128 @@
     </w:p>
     <w:p>
       <w:pPr>
-        <w:widowControl/>
-        <w:rPr>
-          <w:rFonts w:ascii="Times New Roman" w:hAnsi="Times New Roman" w:cs="Times New Roman"/>
-        </w:rPr>
-      </w:pPr>
-      <w:r>
-        <w:rPr>
-          <w:rFonts w:ascii="Times New Roman" w:hAnsi="Times New Roman" w:cs="Times New Roman"/>
-        </w:rPr>
-        <w:br w:type="page"/>
+        <w:pStyle w:val="a4"/>
+        <w:numPr>
+          <w:ilvl w:val="0"/>
+          <w:numId w:val="47"/>
+        </w:numPr>
+        <w:ind w:leftChars="0"/>
+        <w:rPr>
+          <w:rFonts w:ascii="Times New Roman" w:hAnsi="Times New Roman" w:cs="Times New Roman" w:hint="eastAsia"/>
+        </w:rPr>
+      </w:pPr>
+      <w:r>
+        <w:rPr>
+          <w:rFonts w:ascii="Times New Roman" w:hAnsi="Times New Roman" w:cs="Times New Roman" w:hint="eastAsia"/>
+        </w:rPr>
+        <w:t>Setting the Repeat Mode.</w:t>
       </w:r>
     </w:p>
     <w:p>
       <w:pPr>
+        <w:pStyle w:val="a4"/>
+        <w:numPr>
+          <w:ilvl w:val="1"/>
+          <w:numId w:val="47"/>
+        </w:numPr>
+        <w:ind w:leftChars="0"/>
+        <w:rPr>
+          <w:rFonts w:ascii="Times New Roman" w:hAnsi="Times New Roman" w:cs="Times New Roman" w:hint="eastAsia"/>
+        </w:rPr>
+      </w:pPr>
+      <w:r>
+        <w:rPr>
+          <w:rFonts w:ascii="Times New Roman" w:hAnsi="Times New Roman" w:cs="Times New Roman" w:hint="eastAsia"/>
+        </w:rPr>
+        <w:t xml:space="preserve">Please refer to the </w:t>
+      </w:r>
+      <w:r>
+        <w:rPr>
+          <w:rFonts w:ascii="Times New Roman" w:hAnsi="Times New Roman" w:cs="Times New Roman"/>
+        </w:rPr>
+        <w:t>“</w:t>
+      </w:r>
+      <w:r>
+        <w:rPr>
+          <w:rFonts w:ascii="Times New Roman" w:hAnsi="Times New Roman" w:cs="Times New Roman" w:hint="eastAsia"/>
+          <w:color w:val="0070C0"/>
+        </w:rPr>
+        <w:t>Repeat Mode Setting.pdf</w:t>
+      </w:r>
+      <w:r>
+        <w:rPr>
+          <w:rFonts w:ascii="Times New Roman" w:hAnsi="Times New Roman" w:cs="Times New Roman"/>
+        </w:rPr>
+        <w:t>”</w:t>
+      </w:r>
+      <w:r>
+        <w:rPr>
+          <w:rFonts w:ascii="Times New Roman" w:hAnsi="Times New Roman" w:cs="Times New Roman" w:hint="eastAsia"/>
+        </w:rPr>
+        <w:t xml:space="preserve"> attachment.</w:t>
+      </w:r>
+    </w:p>
+    <w:p>
+      <w:pPr>
+        <w:pStyle w:val="a4"/>
+        <w:ind w:leftChars="0" w:left="960"/>
+        <w:rPr>
+          <w:rFonts w:ascii="Times New Roman" w:hAnsi="Times New Roman" w:cs="Times New Roman"/>
+        </w:rPr>
+      </w:pPr>
+      <w:r>
+        <w:rPr>
+          <w:rFonts w:ascii="Times New Roman" w:hAnsi="Times New Roman" w:cs="Times New Roman" w:hint="eastAsia"/>
+        </w:rPr>
+        <w:t>(</w:t>
+      </w:r>
+      <w:r>
+        <w:rPr>
+          <w:rFonts w:ascii="Times New Roman" w:hAnsi="Times New Roman" w:cs="Times New Roman"/>
+          <w:u w:val="single"/>
+        </w:rPr>
+        <w:t>\automation\sop\</w:t>
+      </w:r>
+      <w:r>
+        <w:rPr>
+          <w:rFonts w:ascii="Times New Roman" w:hAnsi="Times New Roman" w:cs="Times New Roman"/>
+          <w:u w:val="single"/>
+        </w:rPr>
+        <w:t>Repeat Mode Settting .pdf</w:t>
+      </w:r>
+      <w:r>
+        <w:rPr>
+          <w:rFonts w:ascii="Times New Roman" w:hAnsi="Times New Roman" w:cs="Times New Roman" w:hint="eastAsia"/>
+          <w:u w:val="single"/>
+        </w:rPr>
+        <w:t>)</w:t>
+      </w:r>
+    </w:p>
+    <w:p>
+      <w:pPr>
+        <w:pStyle w:val="a4"/>
+        <w:ind w:leftChars="0" w:left="960"/>
+        <w:rPr>
+          <w:rFonts w:ascii="Times New Roman" w:hAnsi="Times New Roman" w:cs="Times New Roman"/>
+        </w:rPr>
+      </w:pPr>
+    </w:p>
+    <w:p>
+      <w:pPr>
+        <w:widowControl/>
+        <w:rPr>
+          <w:rFonts w:ascii="Times New Roman" w:hAnsi="Times New Roman" w:cs="Times New Roman"/>
+        </w:rPr>
+      </w:pPr>
+      <w:r>
+        <w:rPr>
+          <w:rFonts w:ascii="Times New Roman" w:hAnsi="Times New Roman" w:cs="Times New Roman"/>
+        </w:rPr>
+        <w:br w:type="page"/>
+      </w:r>
+    </w:p>
+    <w:p>
+      <w:pPr>
         <w:rPr>
           <w:rFonts w:ascii="Times New Roman" w:hAnsi="Times New Roman" w:cs="Times New Roman"/>
         </w:rPr>
@@ -1328,7 +1539,6 @@
         </w:rPr>
         <w:t xml:space="preserve">SSID: </w:t>
       </w:r>
-      <w:proofErr w:type="spellStart"/>
       <w:r>
         <w:rPr>
           <w:rFonts w:ascii="Times New Roman" w:hAnsi="Times New Roman" w:cs="Times New Roman"/>
@@ -1336,7 +1546,6 @@
         </w:rPr>
         <w:t>siot_dqa</w:t>
       </w:r>
-      <w:proofErr w:type="spellEnd"/>
     </w:p>
     <w:p>
       <w:pPr>
@@ -1766,14 +1975,12 @@
         </w:rPr>
         <w:t>“</w:t>
       </w:r>
-      <w:proofErr w:type="spellStart"/>
       <w:r>
         <w:rPr>
           <w:rFonts w:ascii="Times New Roman" w:hAnsi="Times New Roman" w:cs="Times New Roman" w:hint="eastAsia"/>
         </w:rPr>
         <w:t>siot_dqa</w:t>
       </w:r>
-      <w:proofErr w:type="spellEnd"/>
       <w:r>
         <w:rPr>
           <w:rFonts w:ascii="Times New Roman" w:hAnsi="Times New Roman" w:cs="Times New Roman"/>
@@ -2725,14 +2932,12 @@
           <w:rFonts w:ascii="Times New Roman" w:hAnsi="Times New Roman" w:cs="Times New Roman"/>
         </w:rPr>
       </w:pPr>
-      <w:proofErr w:type="gramStart"/>
       <w:r>
         <w:rPr>
           <w:rFonts w:ascii="Times New Roman" w:hAnsi="Times New Roman" w:cs="Times New Roman"/>
         </w:rPr>
         <w:t>info_2019-05-17_161949.log</w:t>
       </w:r>
-      <w:proofErr w:type="gramEnd"/>
       <w:r>
         <w:rPr>
           <w:rFonts w:ascii="Times New Roman" w:hAnsi="Times New Roman" w:cs="Times New Roman" w:hint="eastAsia"/>
@@ -3295,35 +3500,11 @@
           <w:rFonts w:ascii="Times New Roman" w:hAnsi="Times New Roman" w:cs="Times New Roman"/>
         </w:rPr>
       </w:pPr>
-      <w:proofErr w:type="spellStart"/>
-      <w:proofErr w:type="gramStart"/>
       <w:r>
         <w:rPr>
           <w:rFonts w:ascii="Times New Roman" w:hAnsi="Times New Roman" w:cs="Times New Roman" w:hint="eastAsia"/>
         </w:rPr>
-        <w:t>ip_address_check</w:t>
-      </w:r>
-      <w:proofErr w:type="spellEnd"/>
-      <w:proofErr w:type="gramEnd"/>
-      <w:r>
-        <w:rPr>
-          <w:rFonts w:ascii="Times New Roman" w:hAnsi="Times New Roman" w:cs="Times New Roman" w:hint="eastAsia"/>
-        </w:rPr>
-        <w:t xml:space="preserve"> is </w:t>
-      </w:r>
-      <w:proofErr w:type="spellStart"/>
-      <w:r>
-        <w:rPr>
-          <w:rFonts w:ascii="Times New Roman" w:hAnsi="Times New Roman" w:cs="Times New Roman" w:hint="eastAsia"/>
-        </w:rPr>
-        <w:t>arp</w:t>
-      </w:r>
-      <w:proofErr w:type="spellEnd"/>
-      <w:r>
-        <w:rPr>
-          <w:rFonts w:ascii="Times New Roman" w:hAnsi="Times New Roman" w:cs="Times New Roman" w:hint="eastAsia"/>
-        </w:rPr>
-        <w:t xml:space="preserve"> log.</w:t>
+        <w:t>ip_address_check is arp log.</w:t>
       </w:r>
     </w:p>
     <w:p>
@@ -3338,14 +3519,12 @@
           <w:rFonts w:ascii="Times New Roman" w:hAnsi="Times New Roman" w:cs="Times New Roman"/>
         </w:rPr>
       </w:pPr>
-      <w:proofErr w:type="gramStart"/>
       <w:r>
         <w:rPr>
           <w:rFonts w:ascii="Times New Roman" w:hAnsi="Times New Roman" w:cs="Times New Roman"/>
         </w:rPr>
         <w:t>ping.txt</w:t>
       </w:r>
-      <w:proofErr w:type="gramEnd"/>
       <w:r>
         <w:rPr>
           <w:rFonts w:ascii="Times New Roman" w:hAnsi="Times New Roman" w:cs="Times New Roman" w:hint="eastAsia"/>
@@ -8486,7 +8665,7 @@
 </file>
 
 <file path=customXml/itemProps1.xml><?xml version="1.0" encoding="utf-8"?>
-<ds:datastoreItem xmlns:ds="http://schemas.openxmlformats.org/officeDocument/2006/customXml" ds:itemID="{D669D3E2-8F03-4AFD-808F-5BE861DEBBD0}">
+<ds:datastoreItem xmlns:ds="http://schemas.openxmlformats.org/officeDocument/2006/customXml" ds:itemID="{1AF81F35-239F-4070-ADA2-9F1AA5EF38D5}">
   <ds:schemaRefs>
     <ds:schemaRef ds:uri="http://schemas.openxmlformats.org/officeDocument/2006/bibliography"/>
   </ds:schemaRefs>

</xml_diff>